<commit_message>
v1 - Final Release
</commit_message>
<xml_diff>
--- a/Documentação/SP Medical Group - Documentação.docx
+++ b/Documentação/SP Medical Group - Documentação.docx
@@ -721,13 +721,148 @@
                 </w:rPr>
                 <w:fldChar w:fldCharType="separate"/>
               </w:r>
-              <w:hyperlink w:anchor="_Toc726483" w:history="1">
+              <w:bookmarkStart w:id="0" w:name="_GoBack"/>
+              <w:bookmarkEnd w:id="0"/>
+              <w:r>
+                <w:rPr>
+                  <w:rStyle w:val="Hyperlink"/>
+                  <w:noProof/>
+                </w:rPr>
+                <w:fldChar w:fldCharType="begin"/>
+              </w:r>
+              <w:r>
+                <w:rPr>
+                  <w:rStyle w:val="Hyperlink"/>
+                  <w:noProof/>
+                </w:rPr>
+                <w:instrText xml:space="preserve"> </w:instrText>
+              </w:r>
+              <w:r>
+                <w:rPr>
+                  <w:noProof/>
+                </w:rPr>
+                <w:instrText>HYPERLINK \l "_Toc3470412"</w:instrText>
+              </w:r>
+              <w:r>
+                <w:rPr>
+                  <w:rStyle w:val="Hyperlink"/>
+                  <w:noProof/>
+                </w:rPr>
+                <w:instrText xml:space="preserve"> </w:instrText>
+              </w:r>
+              <w:r>
+                <w:rPr>
+                  <w:rStyle w:val="Hyperlink"/>
+                  <w:noProof/>
+                </w:rPr>
+              </w:r>
+              <w:r>
+                <w:rPr>
+                  <w:rStyle w:val="Hyperlink"/>
+                  <w:noProof/>
+                </w:rPr>
+                <w:fldChar w:fldCharType="separate"/>
+              </w:r>
+              <w:r>
+                <w:rPr>
+                  <w:rStyle w:val="Hyperlink"/>
+                  <w:noProof/>
+                </w:rPr>
+                <w:t>Resumo</w:t>
+              </w:r>
+              <w:r>
+                <w:rPr>
+                  <w:noProof/>
+                  <w:webHidden/>
+                </w:rPr>
+                <w:tab/>
+              </w:r>
+              <w:r>
+                <w:rPr>
+                  <w:noProof/>
+                  <w:webHidden/>
+                </w:rPr>
+                <w:fldChar w:fldCharType="begin"/>
+              </w:r>
+              <w:r>
+                <w:rPr>
+                  <w:noProof/>
+                  <w:webHidden/>
+                </w:rPr>
+                <w:instrText xml:space="preserve"> PAGEREF _Toc3470412 \h </w:instrText>
+              </w:r>
+              <w:r>
+                <w:rPr>
+                  <w:noProof/>
+                  <w:webHidden/>
+                </w:rPr>
+              </w:r>
+              <w:r>
+                <w:rPr>
+                  <w:noProof/>
+                  <w:webHidden/>
+                </w:rPr>
+                <w:fldChar w:fldCharType="separate"/>
+              </w:r>
+              <w:r>
+                <w:rPr>
+                  <w:noProof/>
+                  <w:webHidden/>
+                </w:rPr>
+                <w:t>2</w:t>
+              </w:r>
+              <w:r>
+                <w:rPr>
+                  <w:noProof/>
+                  <w:webHidden/>
+                </w:rPr>
+                <w:fldChar w:fldCharType="end"/>
+              </w:r>
+              <w:r>
+                <w:rPr>
+                  <w:rStyle w:val="Hyperlink"/>
+                  <w:noProof/>
+                </w:rPr>
+                <w:fldChar w:fldCharType="end"/>
+              </w:r>
+            </w:p>
+            <w:p>
+              <w:pPr>
+                <w:pStyle w:val="Sumrio2"/>
+                <w:rPr>
+                  <w:noProof/>
+                  <w:color w:val="auto"/>
+                  <w:szCs w:val="22"/>
+                </w:rPr>
+              </w:pPr>
+              <w:hyperlink w:anchor="_Toc3470413" w:history="1">
                 <w:r>
                   <w:rPr>
                     <w:rStyle w:val="Hyperlink"/>
                     <w:noProof/>
                   </w:rPr>
-                  <w:t>Resumo</w:t>
+                  <w:t>Objetivos</w:t>
+                </w:r>
+              </w:hyperlink>
+            </w:p>
+            <w:p>
+              <w:pPr>
+                <w:pStyle w:val="Sumrio1"/>
+                <w:rPr>
+                  <w:b w:val="0"/>
+                  <w:noProof/>
+                  <w:color w:val="auto"/>
+                  <w:sz w:val="22"/>
+                  <w:szCs w:val="22"/>
+                </w:rPr>
+              </w:pPr>
+              <w:hyperlink w:anchor="_Toc3470414" w:history="1">
+                <w:r>
+                  <w:rPr>
+                    <w:rStyle w:val="Hyperlink"/>
+                    <w:noProof/>
+                  </w:rPr>
+                  <w:t>Descrição do projeto</w:t>
                 </w:r>
                 <w:r>
                   <w:rPr>
@@ -748,7 +883,7 @@
                     <w:noProof/>
                     <w:webHidden/>
                   </w:rPr>
-                  <w:instrText xml:space="preserve"> PAGEREF _Toc726483 \h </w:instrText>
+                  <w:instrText xml:space="preserve"> PAGEREF _Toc3470414 \h </w:instrText>
                 </w:r>
                 <w:r>
                   <w:rPr>
@@ -788,95 +923,7 @@
                   <w:szCs w:val="22"/>
                 </w:rPr>
               </w:pPr>
-              <w:hyperlink w:anchor="_Toc726484" w:history="1">
-                <w:r>
-                  <w:rPr>
-                    <w:rStyle w:val="Hyperlink"/>
-                    <w:noProof/>
-                  </w:rPr>
-                  <w:t>Objetivos</w:t>
-                </w:r>
-              </w:hyperlink>
-            </w:p>
-            <w:p>
-              <w:pPr>
-                <w:pStyle w:val="Sumrio1"/>
-                <w:rPr>
-                  <w:b w:val="0"/>
-                  <w:noProof/>
-                  <w:color w:val="auto"/>
-                  <w:sz w:val="22"/>
-                  <w:szCs w:val="22"/>
-                </w:rPr>
-              </w:pPr>
-              <w:hyperlink w:anchor="_Toc726485" w:history="1">
-                <w:r>
-                  <w:rPr>
-                    <w:rStyle w:val="Hyperlink"/>
-                    <w:noProof/>
-                  </w:rPr>
-                  <w:t>Descrição do projeto</w:t>
-                </w:r>
-                <w:r>
-                  <w:rPr>
-                    <w:noProof/>
-                    <w:webHidden/>
-                  </w:rPr>
-                  <w:tab/>
-                </w:r>
-                <w:r>
-                  <w:rPr>
-                    <w:noProof/>
-                    <w:webHidden/>
-                  </w:rPr>
-                  <w:fldChar w:fldCharType="begin"/>
-                </w:r>
-                <w:r>
-                  <w:rPr>
-                    <w:noProof/>
-                    <w:webHidden/>
-                  </w:rPr>
-                  <w:instrText xml:space="preserve"> PAGEREF _Toc726485 \h </w:instrText>
-                </w:r>
-                <w:r>
-                  <w:rPr>
-                    <w:noProof/>
-                    <w:webHidden/>
-                  </w:rPr>
-                </w:r>
-                <w:r>
-                  <w:rPr>
-                    <w:noProof/>
-                    <w:webHidden/>
-                  </w:rPr>
-                  <w:fldChar w:fldCharType="separate"/>
-                </w:r>
-                <w:r>
-                  <w:rPr>
-                    <w:noProof/>
-                    <w:webHidden/>
-                  </w:rPr>
-                  <w:t>2</w:t>
-                </w:r>
-                <w:r>
-                  <w:rPr>
-                    <w:noProof/>
-                    <w:webHidden/>
-                  </w:rPr>
-                  <w:fldChar w:fldCharType="end"/>
-                </w:r>
-              </w:hyperlink>
-            </w:p>
-            <w:p>
-              <w:pPr>
-                <w:pStyle w:val="Sumrio2"/>
-                <w:rPr>
-                  <w:noProof/>
-                  <w:color w:val="auto"/>
-                  <w:szCs w:val="22"/>
-                </w:rPr>
-              </w:pPr>
-              <w:hyperlink w:anchor="_Toc726486" w:history="1">
+              <w:hyperlink w:anchor="_Toc3470415" w:history="1">
                 <w:r>
                   <w:rPr>
                     <w:rStyle w:val="Hyperlink"/>
@@ -897,7 +944,7 @@
                   <w:szCs w:val="22"/>
                 </w:rPr>
               </w:pPr>
-              <w:hyperlink w:anchor="_Toc726487" w:history="1">
+              <w:hyperlink w:anchor="_Toc3470416" w:history="1">
                 <w:r>
                   <w:rPr>
                     <w:rStyle w:val="Hyperlink"/>
@@ -924,7 +971,7 @@
                     <w:noProof/>
                     <w:webHidden/>
                   </w:rPr>
-                  <w:instrText xml:space="preserve"> PAGEREF _Toc726487 \h </w:instrText>
+                  <w:instrText xml:space="preserve"> PAGEREF _Toc3470416 \h </w:instrText>
                 </w:r>
                 <w:r>
                   <w:rPr>
@@ -964,7 +1011,7 @@
                   <w:szCs w:val="22"/>
                 </w:rPr>
               </w:pPr>
-              <w:hyperlink w:anchor="_Toc726488" w:history="1">
+              <w:hyperlink w:anchor="_Toc3470417" w:history="1">
                 <w:r>
                   <w:rPr>
                     <w:rStyle w:val="Hyperlink"/>
@@ -983,7 +1030,7 @@
                   <w:szCs w:val="22"/>
                 </w:rPr>
               </w:pPr>
-              <w:hyperlink w:anchor="_Toc726489" w:history="1">
+              <w:hyperlink w:anchor="_Toc3470418" w:history="1">
                 <w:r>
                   <w:rPr>
                     <w:rStyle w:val="Hyperlink"/>
@@ -1002,7 +1049,7 @@
                   <w:szCs w:val="22"/>
                 </w:rPr>
               </w:pPr>
-              <w:hyperlink w:anchor="_Toc726490" w:history="1">
+              <w:hyperlink w:anchor="_Toc3470419" w:history="1">
                 <w:r>
                   <w:rPr>
                     <w:rStyle w:val="Hyperlink"/>
@@ -1021,13 +1068,32 @@
                   <w:szCs w:val="22"/>
                 </w:rPr>
               </w:pPr>
-              <w:hyperlink w:anchor="_Toc726491" w:history="1">
+              <w:hyperlink w:anchor="_Toc3470420" w:history="1">
                 <w:r>
                   <w:rPr>
                     <w:rStyle w:val="Hyperlink"/>
                     <w:noProof/>
                   </w:rPr>
-                  <w:t>Cronograma</w:t>
+                  <w:t>Trello</w:t>
+                </w:r>
+              </w:hyperlink>
+            </w:p>
+            <w:p>
+              <w:pPr>
+                <w:pStyle w:val="Sumrio2"/>
+                <w:rPr>
+                  <w:noProof/>
+                  <w:color w:val="auto"/>
+                  <w:szCs w:val="22"/>
+                </w:rPr>
+              </w:pPr>
+              <w:hyperlink w:anchor="_Toc3470421" w:history="1">
+                <w:r>
+                  <w:rPr>
+                    <w:rStyle w:val="Hyperlink"/>
+                    <w:noProof/>
+                  </w:rPr>
+                  <w:t>GitHub</w:t>
                 </w:r>
               </w:hyperlink>
             </w:p>
@@ -1042,7 +1108,7 @@
                   <w:szCs w:val="22"/>
                 </w:rPr>
               </w:pPr>
-              <w:hyperlink w:anchor="_Toc726492" w:history="1">
+              <w:hyperlink w:anchor="_Toc3470422" w:history="1">
                 <w:r>
                   <w:rPr>
                     <w:rStyle w:val="Hyperlink"/>
@@ -1070,7 +1136,7 @@
                     <w:noProof/>
                     <w:webHidden/>
                   </w:rPr>
-                  <w:instrText xml:space="preserve"> PAGEREF _Toc726492 \h </w:instrText>
+                  <w:instrText xml:space="preserve"> PAGEREF _Toc3470422 \h </w:instrText>
                 </w:r>
                 <w:r>
                   <w:rPr>
@@ -1110,7 +1176,27 @@
                   <w:szCs w:val="22"/>
                 </w:rPr>
               </w:pPr>
-              <w:hyperlink w:anchor="_Toc726493" w:history="1">
+              <w:hyperlink w:anchor="_Toc3470423" w:history="1">
+                <w:r>
+                  <w:rPr>
+                    <w:rStyle w:val="Hyperlink"/>
+                    <w:noProof/>
+                    <w:lang w:eastAsia="en-US"/>
+                  </w:rPr>
+                  <w:t>Back-end – Passo a Passo</w:t>
+                </w:r>
+              </w:hyperlink>
+            </w:p>
+            <w:p>
+              <w:pPr>
+                <w:pStyle w:val="Sumrio2"/>
+                <w:rPr>
+                  <w:noProof/>
+                  <w:color w:val="auto"/>
+                  <w:szCs w:val="22"/>
+                </w:rPr>
+              </w:pPr>
+              <w:hyperlink w:anchor="_Toc3470424" w:history="1">
                 <w:r>
                   <w:rPr>
                     <w:rStyle w:val="Hyperlink"/>
@@ -1130,7 +1216,7 @@
                   <w:szCs w:val="22"/>
                 </w:rPr>
               </w:pPr>
-              <w:hyperlink w:anchor="_Toc726494" w:history="1">
+              <w:hyperlink w:anchor="_Toc3470425" w:history="1">
                 <w:r>
                   <w:rPr>
                     <w:rStyle w:val="Hyperlink"/>
@@ -1152,7 +1238,7 @@
                   <w:szCs w:val="22"/>
                 </w:rPr>
               </w:pPr>
-              <w:hyperlink w:anchor="_Toc726495" w:history="1">
+              <w:hyperlink w:anchor="_Toc3470426" w:history="1">
                 <w:r>
                   <w:rPr>
                     <w:rStyle w:val="Hyperlink"/>
@@ -1180,185 +1266,7 @@
                     <w:noProof/>
                     <w:webHidden/>
                   </w:rPr>
-                  <w:instrText xml:space="preserve"> PAGEREF _Toc726495 \h </w:instrText>
-                </w:r>
-                <w:r>
-                  <w:rPr>
-                    <w:noProof/>
-                    <w:webHidden/>
-                  </w:rPr>
-                </w:r>
-                <w:r>
-                  <w:rPr>
-                    <w:noProof/>
-                    <w:webHidden/>
-                  </w:rPr>
-                  <w:fldChar w:fldCharType="separate"/>
-                </w:r>
-                <w:r>
-                  <w:rPr>
-                    <w:noProof/>
-                    <w:webHidden/>
-                  </w:rPr>
-                  <w:t>9</w:t>
-                </w:r>
-                <w:r>
-                  <w:rPr>
-                    <w:noProof/>
-                    <w:webHidden/>
-                  </w:rPr>
-                  <w:fldChar w:fldCharType="end"/>
-                </w:r>
-              </w:hyperlink>
-            </w:p>
-            <w:p>
-              <w:pPr>
-                <w:pStyle w:val="Sumrio2"/>
-                <w:rPr>
-                  <w:noProof/>
-                  <w:color w:val="auto"/>
-                  <w:szCs w:val="22"/>
-                </w:rPr>
-              </w:pPr>
-              <w:hyperlink w:anchor="_Toc726496" w:history="1">
-                <w:r>
-                  <w:rPr>
-                    <w:rStyle w:val="Hyperlink"/>
-                    <w:noProof/>
-                    <w:lang w:eastAsia="en-US"/>
-                  </w:rPr>
-                  <w:t>Web</w:t>
-                </w:r>
-              </w:hyperlink>
-            </w:p>
-            <w:p>
-              <w:pPr>
-                <w:pStyle w:val="Sumrio2"/>
-                <w:rPr>
-                  <w:noProof/>
-                  <w:color w:val="auto"/>
-                  <w:szCs w:val="22"/>
-                </w:rPr>
-              </w:pPr>
-              <w:hyperlink w:anchor="_Toc726497" w:history="1">
-                <w:r>
-                  <w:rPr>
-                    <w:rStyle w:val="Hyperlink"/>
-                    <w:noProof/>
-                    <w:lang w:eastAsia="en-US"/>
-                  </w:rPr>
-                  <w:t>Mobile</w:t>
-                </w:r>
-              </w:hyperlink>
-            </w:p>
-            <w:p>
-              <w:pPr>
-                <w:pStyle w:val="Sumrio1"/>
-                <w:rPr>
-                  <w:b w:val="0"/>
-                  <w:noProof/>
-                  <w:color w:val="auto"/>
-                  <w:sz w:val="22"/>
-                  <w:szCs w:val="22"/>
-                </w:rPr>
-              </w:pPr>
-              <w:hyperlink w:anchor="_Toc726498" w:history="1">
-                <w:r>
-                  <w:rPr>
-                    <w:rStyle w:val="Hyperlink"/>
-                    <w:noProof/>
-                  </w:rPr>
-                  <w:t>Front-End</w:t>
-                </w:r>
-                <w:r>
-                  <w:rPr>
-                    <w:noProof/>
-                    <w:webHidden/>
-                  </w:rPr>
-                  <w:tab/>
-                </w:r>
-                <w:r>
-                  <w:rPr>
-                    <w:noProof/>
-                    <w:webHidden/>
-                  </w:rPr>
-                  <w:fldChar w:fldCharType="begin"/>
-                </w:r>
-                <w:r>
-                  <w:rPr>
-                    <w:noProof/>
-                    <w:webHidden/>
-                  </w:rPr>
-                  <w:instrText xml:space="preserve"> PAGEREF _Toc726498 \h </w:instrText>
-                </w:r>
-                <w:r>
-                  <w:rPr>
-                    <w:noProof/>
-                    <w:webHidden/>
-                  </w:rPr>
-                </w:r>
-                <w:r>
-                  <w:rPr>
-                    <w:noProof/>
-                    <w:webHidden/>
-                  </w:rPr>
-                  <w:fldChar w:fldCharType="separate"/>
-                </w:r>
-                <w:r>
-                  <w:rPr>
-                    <w:noProof/>
-                    <w:webHidden/>
-                  </w:rPr>
-                  <w:t>10</w:t>
-                </w:r>
-                <w:r>
-                  <w:rPr>
-                    <w:noProof/>
-                    <w:webHidden/>
-                  </w:rPr>
-                  <w:fldChar w:fldCharType="end"/>
-                </w:r>
-              </w:hyperlink>
-            </w:p>
-            <w:p>
-              <w:pPr>
-                <w:pStyle w:val="Sumrio1"/>
-                <w:rPr>
-                  <w:b w:val="0"/>
-                  <w:noProof/>
-                  <w:color w:val="auto"/>
-                  <w:sz w:val="22"/>
-                  <w:szCs w:val="22"/>
-                </w:rPr>
-              </w:pPr>
-              <w:hyperlink w:anchor="_Toc726499" w:history="1">
-                <w:r>
-                  <w:rPr>
-                    <w:rStyle w:val="Hyperlink"/>
-                    <w:noProof/>
-                  </w:rPr>
-                  <w:t>Mobile</w:t>
-                </w:r>
-                <w:r>
-                  <w:rPr>
-                    <w:noProof/>
-                    <w:webHidden/>
-                  </w:rPr>
-                  <w:tab/>
-                </w:r>
-                <w:r>
-                  <w:rPr>
-                    <w:noProof/>
-                    <w:webHidden/>
-                  </w:rPr>
-                  <w:fldChar w:fldCharType="begin"/>
-                </w:r>
-                <w:r>
-                  <w:rPr>
-                    <w:noProof/>
-                    <w:webHidden/>
-                  </w:rPr>
-                  <w:instrText xml:space="preserve"> PAGEREF _Toc726499 \h </w:instrText>
+                  <w:instrText xml:space="preserve"> PAGEREF _Toc3470426 \h </w:instrText>
                 </w:r>
                 <w:r>
                   <w:rPr>
@@ -1391,6 +1299,46 @@
             </w:p>
             <w:p>
               <w:pPr>
+                <w:pStyle w:val="Sumrio2"/>
+                <w:rPr>
+                  <w:noProof/>
+                  <w:color w:val="auto"/>
+                  <w:szCs w:val="22"/>
+                </w:rPr>
+              </w:pPr>
+              <w:hyperlink w:anchor="_Toc3470427" w:history="1">
+                <w:r>
+                  <w:rPr>
+                    <w:rStyle w:val="Hyperlink"/>
+                    <w:noProof/>
+                    <w:lang w:eastAsia="en-US"/>
+                  </w:rPr>
+                  <w:t>Web</w:t>
+                </w:r>
+              </w:hyperlink>
+            </w:p>
+            <w:p>
+              <w:pPr>
+                <w:pStyle w:val="Sumrio2"/>
+                <w:rPr>
+                  <w:noProof/>
+                  <w:color w:val="auto"/>
+                  <w:szCs w:val="22"/>
+                </w:rPr>
+              </w:pPr>
+              <w:hyperlink w:anchor="_Toc3470428" w:history="1">
+                <w:r>
+                  <w:rPr>
+                    <w:rStyle w:val="Hyperlink"/>
+                    <w:noProof/>
+                    <w:lang w:eastAsia="en-US"/>
+                  </w:rPr>
+                  <w:t>Mobile</w:t>
+                </w:r>
+              </w:hyperlink>
+            </w:p>
+            <w:p>
+              <w:pPr>
                 <w:pStyle w:val="Sumrio1"/>
                 <w:rPr>
                   <w:b w:val="0"/>
@@ -1400,13 +1348,13 @@
                   <w:szCs w:val="22"/>
                 </w:rPr>
               </w:pPr>
-              <w:hyperlink w:anchor="_Toc726500" w:history="1">
+              <w:hyperlink w:anchor="_Toc3470429" w:history="1">
                 <w:r>
                   <w:rPr>
                     <w:rStyle w:val="Hyperlink"/>
                     <w:noProof/>
                   </w:rPr>
-                  <w:t>Arquitetura do Projeto</w:t>
+                  <w:t>Front-End</w:t>
                 </w:r>
                 <w:r>
                   <w:rPr>
@@ -1427,7 +1375,7 @@
                     <w:noProof/>
                     <w:webHidden/>
                   </w:rPr>
-                  <w:instrText xml:space="preserve"> PAGEREF _Toc726500 \h </w:instrText>
+                  <w:instrText xml:space="preserve"> PAGEREF _Toc3470429 \h </w:instrText>
                 </w:r>
                 <w:r>
                   <w:rPr>
@@ -1469,13 +1417,13 @@
                   <w:szCs w:val="22"/>
                 </w:rPr>
               </w:pPr>
-              <w:hyperlink w:anchor="_Toc726501" w:history="1">
+              <w:hyperlink w:anchor="_Toc3470430" w:history="1">
                 <w:r>
                   <w:rPr>
                     <w:rStyle w:val="Hyperlink"/>
                     <w:noProof/>
                   </w:rPr>
-                  <w:t>Referências</w:t>
+                  <w:t>Mobile</w:t>
                 </w:r>
                 <w:r>
                   <w:rPr>
@@ -1496,7 +1444,7 @@
                     <w:noProof/>
                     <w:webHidden/>
                   </w:rPr>
-                  <w:instrText xml:space="preserve"> PAGEREF _Toc726501 \h </w:instrText>
+                  <w:instrText xml:space="preserve"> PAGEREF _Toc3470430 \h </w:instrText>
                 </w:r>
                 <w:r>
                   <w:rPr>
@@ -1529,6 +1477,144 @@
             </w:p>
             <w:p>
               <w:pPr>
+                <w:pStyle w:val="Sumrio1"/>
+                <w:rPr>
+                  <w:b w:val="0"/>
+                  <w:noProof/>
+                  <w:color w:val="auto"/>
+                  <w:sz w:val="22"/>
+                  <w:szCs w:val="22"/>
+                </w:rPr>
+              </w:pPr>
+              <w:hyperlink w:anchor="_Toc3470431" w:history="1">
+                <w:r>
+                  <w:rPr>
+                    <w:rStyle w:val="Hyperlink"/>
+                    <w:noProof/>
+                  </w:rPr>
+                  <w:t>Arquitetura do Projeto</w:t>
+                </w:r>
+                <w:r>
+                  <w:rPr>
+                    <w:noProof/>
+                    <w:webHidden/>
+                  </w:rPr>
+                  <w:tab/>
+                </w:r>
+                <w:r>
+                  <w:rPr>
+                    <w:noProof/>
+                    <w:webHidden/>
+                  </w:rPr>
+                  <w:fldChar w:fldCharType="begin"/>
+                </w:r>
+                <w:r>
+                  <w:rPr>
+                    <w:noProof/>
+                    <w:webHidden/>
+                  </w:rPr>
+                  <w:instrText xml:space="preserve"> PAGEREF _Toc3470431 \h </w:instrText>
+                </w:r>
+                <w:r>
+                  <w:rPr>
+                    <w:noProof/>
+                    <w:webHidden/>
+                  </w:rPr>
+                </w:r>
+                <w:r>
+                  <w:rPr>
+                    <w:noProof/>
+                    <w:webHidden/>
+                  </w:rPr>
+                  <w:fldChar w:fldCharType="separate"/>
+                </w:r>
+                <w:r>
+                  <w:rPr>
+                    <w:noProof/>
+                    <w:webHidden/>
+                  </w:rPr>
+                  <w:t>14</w:t>
+                </w:r>
+                <w:r>
+                  <w:rPr>
+                    <w:noProof/>
+                    <w:webHidden/>
+                  </w:rPr>
+                  <w:fldChar w:fldCharType="end"/>
+                </w:r>
+              </w:hyperlink>
+            </w:p>
+            <w:p>
+              <w:pPr>
+                <w:pStyle w:val="Sumrio1"/>
+                <w:rPr>
+                  <w:b w:val="0"/>
+                  <w:noProof/>
+                  <w:color w:val="auto"/>
+                  <w:sz w:val="22"/>
+                  <w:szCs w:val="22"/>
+                </w:rPr>
+              </w:pPr>
+              <w:hyperlink w:anchor="_Toc3470432" w:history="1">
+                <w:r>
+                  <w:rPr>
+                    <w:rStyle w:val="Hyperlink"/>
+                    <w:noProof/>
+                  </w:rPr>
+                  <w:t>Referências</w:t>
+                </w:r>
+                <w:r>
+                  <w:rPr>
+                    <w:noProof/>
+                    <w:webHidden/>
+                  </w:rPr>
+                  <w:tab/>
+                </w:r>
+                <w:r>
+                  <w:rPr>
+                    <w:noProof/>
+                    <w:webHidden/>
+                  </w:rPr>
+                  <w:fldChar w:fldCharType="begin"/>
+                </w:r>
+                <w:r>
+                  <w:rPr>
+                    <w:noProof/>
+                    <w:webHidden/>
+                  </w:rPr>
+                  <w:instrText xml:space="preserve"> PAGEREF _Toc3470432 \h </w:instrText>
+                </w:r>
+                <w:r>
+                  <w:rPr>
+                    <w:noProof/>
+                    <w:webHidden/>
+                  </w:rPr>
+                </w:r>
+                <w:r>
+                  <w:rPr>
+                    <w:noProof/>
+                    <w:webHidden/>
+                  </w:rPr>
+                  <w:fldChar w:fldCharType="separate"/>
+                </w:r>
+                <w:r>
+                  <w:rPr>
+                    <w:noProof/>
+                    <w:webHidden/>
+                  </w:rPr>
+                  <w:t>15</w:t>
+                </w:r>
+                <w:r>
+                  <w:rPr>
+                    <w:noProof/>
+                    <w:webHidden/>
+                  </w:rPr>
+                  <w:fldChar w:fldCharType="end"/>
+                </w:r>
+              </w:hyperlink>
+            </w:p>
+            <w:p>
+              <w:pPr>
                 <w:pStyle w:val="Sumrio2"/>
                 <w:rPr>
                   <w:noProof/>
@@ -1536,7 +1622,7 @@
                   <w:szCs w:val="22"/>
                 </w:rPr>
               </w:pPr>
-              <w:hyperlink w:anchor="_Toc726502" w:history="1">
+              <w:hyperlink w:anchor="_Toc3470433" w:history="1">
                 <w:r>
                   <w:rPr>
                     <w:rStyle w:val="Hyperlink"/>
@@ -1555,7 +1641,7 @@
                   <w:szCs w:val="22"/>
                 </w:rPr>
               </w:pPr>
-              <w:hyperlink w:anchor="_Toc726503" w:history="1">
+              <w:hyperlink w:anchor="_Toc3470434" w:history="1">
                 <w:r>
                   <w:rPr>
                     <w:rStyle w:val="Hyperlink"/>
@@ -1594,12 +1680,12 @@
       <w:pPr>
         <w:pStyle w:val="cabealho1"/>
       </w:pPr>
-      <w:bookmarkStart w:id="0" w:name="_Toc726483"/>
+      <w:bookmarkStart w:id="1" w:name="_Toc3470412"/>
       <w:r>
         <w:lastRenderedPageBreak/>
         <w:t>Resumo</w:t>
       </w:r>
-      <w:bookmarkEnd w:id="0"/>
+      <w:bookmarkEnd w:id="1"/>
       <w:r>
         <w:t xml:space="preserve"> </w:t>
       </w:r>
@@ -1609,11 +1695,11 @@
       <w:pPr>
         <w:pStyle w:val="cabealho2"/>
       </w:pPr>
-      <w:bookmarkStart w:id="1" w:name="_Toc726484"/>
+      <w:bookmarkStart w:id="2" w:name="_Toc3470413"/>
       <w:r>
         <w:t>Objetivos</w:t>
       </w:r>
-      <w:bookmarkEnd w:id="1"/>
+      <w:bookmarkEnd w:id="2"/>
     </w:p>
     <w:p>
       <w:r>
@@ -1625,82 +1711,82 @@
       <w:pPr>
         <w:pStyle w:val="cabealho1"/>
       </w:pPr>
-      <w:bookmarkStart w:id="2" w:name="_Toc726485"/>
+      <w:bookmarkStart w:id="3" w:name="_Toc3470414"/>
       <w:r>
         <w:t xml:space="preserve">Descrição do </w:t>
       </w:r>
       <w:r>
         <w:t>projeto</w:t>
-      </w:r>
-      <w:bookmarkEnd w:id="2"/>
-    </w:p>
-    <w:p>
-      <w:r>
-        <w:t>O projeto se refere à um sistema para a clínica médica, SP Medical Group, que irá atuar cadastrando os médicos, pacientes e suas consultas com o máximo de organização, facilitando o dia-a-dia da empresa e satisfação do cliente ao ver todos suas consultas com facilidade em qualquer dispositivo, seja ele um computador, laptop ou celular.</w:t>
-      </w:r>
-    </w:p>
-    <w:p>
-      <w:pPr>
-        <w:pStyle w:val="cabealho2"/>
-      </w:pPr>
-      <w:bookmarkStart w:id="3" w:name="_Toc726486"/>
-      <w:r>
-        <w:t xml:space="preserve">Resumo </w:t>
-      </w:r>
-      <w:r>
-        <w:t>do projeto</w:t>
       </w:r>
       <w:bookmarkEnd w:id="3"/>
     </w:p>
     <w:p>
       <w:r>
-        <w:t xml:space="preserve">O projeto foi realizado por meio de metodologias ágeis, como Scrum e foi separado nas seguintes </w:t>
-      </w:r>
-      <w:r>
-        <w:t>fases</w:t>
-      </w:r>
-      <w:r>
-        <w:t>, Front-</w:t>
-      </w:r>
-      <w:r>
-        <w:t>e</w:t>
-      </w:r>
-      <w:r>
-        <w:t>nd, Back-</w:t>
-      </w:r>
-      <w:r>
-        <w:t>e</w:t>
-      </w:r>
-      <w:r>
-        <w:t>nd, Banco de Dados e Mobile.</w:t>
-      </w:r>
-      <w:r>
-        <w:t xml:space="preserve"> Cada fase com suas especificações e objetivos.</w:t>
-      </w:r>
-      <w:r>
-        <w:br w:type="page"/>
+        <w:t>O projeto se refere à um sistema para a clínica médica, SP Medical Group, que irá atuar cadastrando os médicos, pacientes e suas consultas com o máximo de organização, facilitando o dia-a-dia da empresa e satisfação do cliente ao ver todos suas consultas com facilidade em qualquer dispositivo, seja ele um computador, laptop ou celular.</w:t>
       </w:r>
     </w:p>
     <w:p>
       <w:pPr>
-        <w:pStyle w:val="cabealho1"/>
-      </w:pPr>
-      <w:bookmarkStart w:id="4" w:name="_Toc726487"/>
-      <w:r>
-        <w:lastRenderedPageBreak/>
-        <w:t>Modelagem de Software</w:t>
+        <w:pStyle w:val="cabealho2"/>
+      </w:pPr>
+      <w:bookmarkStart w:id="4" w:name="_Toc3470415"/>
+      <w:r>
+        <w:t xml:space="preserve">Resumo </w:t>
+      </w:r>
+      <w:r>
+        <w:t>do projeto</w:t>
       </w:r>
       <w:bookmarkEnd w:id="4"/>
     </w:p>
     <w:p>
+      <w:r>
+        <w:t xml:space="preserve">O projeto foi realizado por meio de metodologias ágeis, como Scrum e foi separado nas seguintes </w:t>
+      </w:r>
+      <w:r>
+        <w:t>fases</w:t>
+      </w:r>
+      <w:r>
+        <w:t>, Front-</w:t>
+      </w:r>
+      <w:r>
+        <w:t>e</w:t>
+      </w:r>
+      <w:r>
+        <w:t>nd, Back-</w:t>
+      </w:r>
+      <w:r>
+        <w:t>e</w:t>
+      </w:r>
+      <w:r>
+        <w:t>nd, Banco de Dados e Mobile.</w:t>
+      </w:r>
+      <w:r>
+        <w:t xml:space="preserve"> Cada fase com suas especificações e objetivos.</w:t>
+      </w:r>
+      <w:r>
+        <w:br w:type="page"/>
+      </w:r>
+    </w:p>
+    <w:p>
+      <w:pPr>
+        <w:pStyle w:val="cabealho1"/>
+      </w:pPr>
+      <w:bookmarkStart w:id="5" w:name="_Toc3470416"/>
+      <w:r>
+        <w:lastRenderedPageBreak/>
+        <w:t>Modelagem de Software</w:t>
+      </w:r>
+      <w:bookmarkEnd w:id="5"/>
+    </w:p>
+    <w:p>
       <w:pPr>
         <w:pStyle w:val="cabealho2"/>
       </w:pPr>
-      <w:bookmarkStart w:id="5" w:name="_Toc726488"/>
+      <w:bookmarkStart w:id="6" w:name="_Toc3470417"/>
       <w:r>
         <w:t>Modelo Lógico</w:t>
       </w:r>
-      <w:bookmarkEnd w:id="5"/>
+      <w:bookmarkEnd w:id="6"/>
     </w:p>
     <w:p>
       <w:r>
@@ -7240,12 +7326,12 @@
       <w:pPr>
         <w:pStyle w:val="cabealho2"/>
       </w:pPr>
-      <w:bookmarkStart w:id="6" w:name="_Toc726489"/>
+      <w:bookmarkStart w:id="7" w:name="_Toc3470418"/>
       <w:r>
         <w:lastRenderedPageBreak/>
         <w:t>Modelo Físico</w:t>
       </w:r>
-      <w:bookmarkEnd w:id="6"/>
+      <w:bookmarkEnd w:id="7"/>
     </w:p>
     <w:p>
       <w:r>
@@ -7253,7 +7339,7 @@
           <w:noProof/>
         </w:rPr>
         <w:drawing>
-          <wp:anchor distT="0" distB="0" distL="114300" distR="114300" simplePos="0" relativeHeight="251662336" behindDoc="0" locked="0" layoutInCell="1" allowOverlap="1" wp14:anchorId="0FFD3743">
+          <wp:anchor distT="0" distB="0" distL="114300" distR="114300" simplePos="0" relativeHeight="251662336" behindDoc="0" locked="0" layoutInCell="1" allowOverlap="1" wp14:anchorId="34EF395D" wp14:editId="58787867">
             <wp:simplePos x="0" y="0"/>
             <wp:positionH relativeFrom="margin">
               <wp:posOffset>-358022</wp:posOffset>
@@ -7350,12 +7436,12 @@
       <w:pPr>
         <w:pStyle w:val="cabealho2"/>
       </w:pPr>
-      <w:bookmarkStart w:id="7" w:name="_Toc726490"/>
+      <w:bookmarkStart w:id="8" w:name="_Toc3470419"/>
       <w:r>
         <w:lastRenderedPageBreak/>
         <w:t>Modelo Conceitual</w:t>
       </w:r>
-      <w:bookmarkEnd w:id="7"/>
+      <w:bookmarkEnd w:id="8"/>
     </w:p>
     <w:p>
       <w:r>
@@ -7363,7 +7449,7 @@
           <w:noProof/>
         </w:rPr>
         <w:drawing>
-          <wp:anchor distT="0" distB="0" distL="114300" distR="114300" simplePos="0" relativeHeight="251661312" behindDoc="0" locked="0" layoutInCell="1" allowOverlap="1" wp14:anchorId="598B3327" wp14:editId="4C364DB0">
+          <wp:anchor distT="0" distB="0" distL="114300" distR="114300" simplePos="0" relativeHeight="251661312" behindDoc="0" locked="0" layoutInCell="1" allowOverlap="1" wp14:anchorId="20AFFC88" wp14:editId="1A77C394">
             <wp:simplePos x="0" y="0"/>
             <wp:positionH relativeFrom="margin">
               <wp:posOffset>-330200</wp:posOffset>
@@ -7438,10 +7524,12 @@
       <w:pPr>
         <w:pStyle w:val="cabealho2"/>
       </w:pPr>
+      <w:bookmarkStart w:id="9" w:name="_Toc3470420"/>
       <w:r>
         <w:lastRenderedPageBreak/>
         <w:t>Trello</w:t>
       </w:r>
+      <w:bookmarkEnd w:id="9"/>
     </w:p>
     <w:p>
       <w:hyperlink r:id="rId19" w:history="1">
@@ -7457,9 +7545,11 @@
       <w:pPr>
         <w:pStyle w:val="cabealho2"/>
       </w:pPr>
+      <w:bookmarkStart w:id="10" w:name="_Toc3470421"/>
       <w:r>
         <w:t>GitHub</w:t>
       </w:r>
+      <w:bookmarkEnd w:id="10"/>
     </w:p>
     <w:p>
       <w:r>
@@ -7483,7 +7573,7 @@
           <w:lang w:eastAsia="en-US"/>
         </w:rPr>
       </w:pPr>
-      <w:bookmarkStart w:id="8" w:name="_Toc726492"/>
+      <w:bookmarkStart w:id="11" w:name="_Toc3470422"/>
       <w:r>
         <w:rPr>
           <w:lang w:eastAsia="en-US"/>
@@ -7491,7 +7581,7 @@
         <w:lastRenderedPageBreak/>
         <w:t>Funcionalidades</w:t>
       </w:r>
-      <w:bookmarkEnd w:id="8"/>
+      <w:bookmarkEnd w:id="11"/>
     </w:p>
     <w:p>
       <w:pPr>
@@ -7507,12 +7597,20 @@
           <w:lang w:eastAsia="en-US"/>
         </w:rPr>
       </w:pPr>
+      <w:bookmarkStart w:id="12" w:name="_Toc3470423"/>
       <w:r>
         <w:rPr>
           <w:lang w:eastAsia="en-US"/>
         </w:rPr>
         <w:t>Back-end</w:t>
       </w:r>
+      <w:r>
+        <w:rPr>
+          <w:lang w:eastAsia="en-US"/>
+        </w:rPr>
+        <w:t xml:space="preserve"> – Passo a Passo</w:t>
+      </w:r>
+      <w:bookmarkEnd w:id="12"/>
     </w:p>
     <w:p>
       <w:pPr>
@@ -7838,19 +7936,7 @@
         <w:rPr>
           <w:lang w:eastAsia="en-US"/>
         </w:rPr>
-        <w:t xml:space="preserve"> o Console do Gerenciador de Pacotes em “Ferramentas &gt; Gerenciador de Pacotes do Nuget &gt; </w:t>
-      </w:r>
-      <w:r>
-        <w:rPr>
-          <w:lang w:eastAsia="en-US"/>
-        </w:rPr>
-        <w:t>Console do Gerenciador de Pacotes</w:t>
-      </w:r>
-      <w:r>
-        <w:rPr>
-          <w:lang w:eastAsia="en-US"/>
-        </w:rPr>
-        <w:t>”</w:t>
+        <w:t xml:space="preserve"> o Console do Gerenciador de Pacotes em “Ferramentas &gt; Gerenciador de Pacotes do Nuget &gt; Console do Gerenciador de Pacotes”</w:t>
       </w:r>
       <w:r>
         <w:rPr>
@@ -7951,7 +8037,7 @@
           <w:noProof/>
         </w:rPr>
         <w:drawing>
-          <wp:anchor distT="0" distB="0" distL="114300" distR="114300" simplePos="0" relativeHeight="251666432" behindDoc="0" locked="0" layoutInCell="1" allowOverlap="1" wp14:anchorId="6D71424B" wp14:editId="2D092039">
+          <wp:anchor distT="0" distB="0" distL="114300" distR="114300" simplePos="0" relativeHeight="251666432" behindDoc="0" locked="0" layoutInCell="1" allowOverlap="1" wp14:anchorId="7F96B3E4" wp14:editId="53803BB2">
             <wp:simplePos x="0" y="0"/>
             <wp:positionH relativeFrom="column">
               <wp:posOffset>463061</wp:posOffset>
@@ -8059,7 +8145,7 @@
         </w:rPr>
         <w:lastRenderedPageBreak/>
         <w:drawing>
-          <wp:anchor distT="0" distB="0" distL="114300" distR="114300" simplePos="0" relativeHeight="251664384" behindDoc="0" locked="0" layoutInCell="1" allowOverlap="1" wp14:anchorId="081E7A97" wp14:editId="1451B253">
+          <wp:anchor distT="0" distB="0" distL="114300" distR="114300" simplePos="0" relativeHeight="251664384" behindDoc="0" locked="0" layoutInCell="1" allowOverlap="1" wp14:anchorId="797EFDE4" wp14:editId="17DF190E">
             <wp:simplePos x="0" y="0"/>
             <wp:positionH relativeFrom="margin">
               <wp:align>center</wp:align>
@@ -8138,7 +8224,7 @@
           <w:noProof/>
         </w:rPr>
         <w:drawing>
-          <wp:anchor distT="0" distB="0" distL="114300" distR="114300" simplePos="0" relativeHeight="251665408" behindDoc="0" locked="0" layoutInCell="1" allowOverlap="1" wp14:anchorId="3DFBD4A3" wp14:editId="01195639">
+          <wp:anchor distT="0" distB="0" distL="114300" distR="114300" simplePos="0" relativeHeight="251665408" behindDoc="0" locked="0" layoutInCell="1" allowOverlap="1" wp14:anchorId="64D0E010" wp14:editId="3C30A592">
             <wp:simplePos x="0" y="0"/>
             <wp:positionH relativeFrom="margin">
               <wp:posOffset>-326390</wp:posOffset>
@@ -8207,12 +8293,10 @@
     </w:p>
     <w:p>
       <w:pPr>
-        <w:pStyle w:val="cabealho2"/>
-        <w:rPr>
-          <w:lang w:eastAsia="en-US"/>
-        </w:rPr>
-      </w:pPr>
-      <w:bookmarkStart w:id="9" w:name="_Toc726493"/>
+        <w:rPr>
+          <w:lang w:eastAsia="en-US"/>
+        </w:rPr>
+      </w:pPr>
     </w:p>
     <w:p>
       <w:pPr>
@@ -8220,24 +8304,161 @@
           <w:lang w:eastAsia="en-US"/>
         </w:rPr>
       </w:pPr>
-      <w:bookmarkStart w:id="10" w:name="_GoBack"/>
-      <w:bookmarkEnd w:id="10"/>
     </w:p>
     <w:p>
       <w:pPr>
+        <w:rPr>
+          <w:noProof/>
+        </w:rPr>
+      </w:pPr>
+    </w:p>
+    <w:p>
+      <w:pPr>
+        <w:rPr>
+          <w:noProof/>
+        </w:rPr>
+      </w:pPr>
+    </w:p>
+    <w:p>
+      <w:pPr>
+        <w:rPr>
+          <w:lang w:eastAsia="en-US"/>
+        </w:rPr>
+      </w:pPr>
+      <w:r>
+        <w:rPr>
+          <w:noProof/>
+        </w:rPr>
+        <w:drawing>
+          <wp:anchor distT="0" distB="0" distL="114300" distR="114300" simplePos="0" relativeHeight="251667456" behindDoc="0" locked="0" layoutInCell="1" allowOverlap="1" wp14:anchorId="314CB120" wp14:editId="6633DF5B">
+            <wp:simplePos x="0" y="0"/>
+            <wp:positionH relativeFrom="margin">
+              <wp:align>center</wp:align>
+            </wp:positionH>
+            <wp:positionV relativeFrom="paragraph">
+              <wp:posOffset>315351</wp:posOffset>
+            </wp:positionV>
+            <wp:extent cx="6740525" cy="1304290"/>
+            <wp:effectExtent l="19050" t="19050" r="22225" b="10160"/>
+            <wp:wrapTopAndBottom/>
+            <wp:docPr id="8" name="Imagem 8"/>
+            <wp:cNvGraphicFramePr>
+              <a:graphicFrameLocks xmlns:a="http://schemas.openxmlformats.org/drawingml/2006/main" noChangeAspect="1"/>
+            </wp:cNvGraphicFramePr>
+            <a:graphic xmlns:a="http://schemas.openxmlformats.org/drawingml/2006/main">
+              <a:graphicData uri="http://schemas.openxmlformats.org/drawingml/2006/picture">
+                <pic:pic xmlns:pic="http://schemas.openxmlformats.org/drawingml/2006/picture">
+                  <pic:nvPicPr>
+                    <pic:cNvPr id="8" name="tempsnip.png"/>
+                    <pic:cNvPicPr/>
+                  </pic:nvPicPr>
+                  <pic:blipFill rotWithShape="1">
+                    <a:blip r:embed="rId23">
+                      <a:extLst>
+                        <a:ext uri="{28A0092B-C50C-407E-A947-70E740481C1C}">
+                          <a14:useLocalDpi xmlns:a14="http://schemas.microsoft.com/office/drawing/2010/main" val="0"/>
+                        </a:ext>
+                      </a:extLst>
+                    </a:blip>
+                    <a:srcRect l="-1" r="197" b="52005"/>
+                    <a:stretch/>
+                  </pic:blipFill>
+                  <pic:spPr bwMode="auto">
+                    <a:xfrm>
+                      <a:off x="0" y="0"/>
+                      <a:ext cx="6740525" cy="1304290"/>
+                    </a:xfrm>
+                    <a:prstGeom prst="rect">
+                      <a:avLst/>
+                    </a:prstGeom>
+                    <a:ln w="9525" cap="flat" cmpd="sng" algn="ctr">
+                      <a:solidFill>
+                        <a:sysClr val="windowText" lastClr="000000"/>
+                      </a:solidFill>
+                      <a:prstDash val="solid"/>
+                      <a:round/>
+                      <a:headEnd type="none" w="med" len="med"/>
+                      <a:tailEnd type="none" w="med" len="med"/>
+                    </a:ln>
+                    <a:extLst>
+                      <a:ext uri="{53640926-AAD7-44D8-BBD7-CCE9431645EC}">
+                        <a14:shadowObscured xmlns:a14="http://schemas.microsoft.com/office/drawing/2010/main"/>
+                      </a:ext>
+                    </a:extLst>
+                  </pic:spPr>
+                </pic:pic>
+              </a:graphicData>
+            </a:graphic>
+            <wp14:sizeRelH relativeFrom="margin">
+              <wp14:pctWidth>0</wp14:pctWidth>
+            </wp14:sizeRelH>
+            <wp14:sizeRelV relativeFrom="margin">
+              <wp14:pctHeight>0</wp14:pctHeight>
+            </wp14:sizeRelV>
+          </wp:anchor>
+        </w:drawing>
+      </w:r>
+      <w:r>
+        <w:rPr>
+          <w:lang w:eastAsia="en-US"/>
+        </w:rPr>
+        <w:t xml:space="preserve">Após clicar em “Send”, </w:t>
+      </w:r>
+      <w:r>
+        <w:rPr>
+          <w:lang w:eastAsia="en-US"/>
+        </w:rPr>
+        <w:t xml:space="preserve">tenha o </w:t>
+      </w:r>
+      <w:r>
+        <w:rPr>
+          <w:i/>
+          <w:lang w:eastAsia="en-US"/>
+        </w:rPr>
+        <w:t>status code</w:t>
+      </w:r>
+      <w:r>
+        <w:rPr>
+          <w:i/>
+          <w:lang w:eastAsia="en-US"/>
+        </w:rPr>
+        <w:t xml:space="preserve"> </w:t>
+      </w:r>
+      <w:r>
+        <w:rPr>
+          <w:lang w:eastAsia="en-US"/>
+        </w:rPr>
+        <w:t>da requisição</w:t>
+      </w:r>
+      <w:r>
+        <w:rPr>
+          <w:lang w:eastAsia="en-US"/>
+        </w:rPr>
+        <w:t>:</w:t>
+      </w:r>
+    </w:p>
+    <w:p>
+      <w:pPr>
+        <w:rPr>
+          <w:lang w:eastAsia="en-US"/>
+        </w:rPr>
+      </w:pPr>
+    </w:p>
+    <w:p>
+      <w:pPr>
         <w:pStyle w:val="cabealho2"/>
         <w:rPr>
           <w:lang w:eastAsia="en-US"/>
         </w:rPr>
       </w:pPr>
-      <w:r>
-        <w:rPr>
-          <w:lang w:eastAsia="en-US"/>
-        </w:rPr>
-        <w:lastRenderedPageBreak/>
+      <w:bookmarkStart w:id="13" w:name="_Toc3470424"/>
+      <w:r>
+        <w:rPr>
+          <w:lang w:eastAsia="en-US"/>
+        </w:rPr>
         <w:t>Web</w:t>
       </w:r>
-      <w:bookmarkEnd w:id="9"/>
+      <w:bookmarkEnd w:id="13"/>
     </w:p>
     <w:p>
       <w:pPr>
@@ -8420,90 +8641,7 @@
           <w:lang w:eastAsia="en-US"/>
         </w:rPr>
       </w:pPr>
-      <w:bookmarkStart w:id="11" w:name="_Toc726494"/>
-      <w:r>
-        <w:rPr>
-          <w:lang w:eastAsia="en-US"/>
-        </w:rPr>
-        <w:t>Mobile</w:t>
-      </w:r>
-      <w:bookmarkEnd w:id="11"/>
-    </w:p>
-    <w:p>
-      <w:pPr>
-        <w:rPr>
-          <w:lang w:eastAsia="en-US"/>
-        </w:rPr>
-      </w:pPr>
-    </w:p>
-    <w:p>
-      <w:pPr>
-        <w:rPr>
-          <w:lang w:eastAsia="en-US"/>
-        </w:rPr>
-      </w:pPr>
-      <w:r>
-        <w:rPr>
-          <w:lang w:eastAsia="en-US"/>
-        </w:rPr>
-        <w:br w:type="page"/>
-      </w:r>
-    </w:p>
-    <w:p>
-      <w:pPr>
-        <w:pStyle w:val="cabealho1"/>
-        <w:rPr>
-          <w:lang w:eastAsia="en-US"/>
-        </w:rPr>
-      </w:pPr>
-      <w:bookmarkStart w:id="12" w:name="_Toc726495"/>
-      <w:r>
-        <w:rPr>
-          <w:lang w:eastAsia="en-US"/>
-        </w:rPr>
-        <w:lastRenderedPageBreak/>
-        <w:t>Protótipos</w:t>
-      </w:r>
-      <w:bookmarkEnd w:id="12"/>
-    </w:p>
-    <w:p>
-      <w:pPr>
-        <w:rPr>
-          <w:lang w:eastAsia="en-US"/>
-        </w:rPr>
-      </w:pPr>
-    </w:p>
-    <w:p>
-      <w:pPr>
-        <w:pStyle w:val="cabealho2"/>
-        <w:rPr>
-          <w:lang w:eastAsia="en-US"/>
-        </w:rPr>
-      </w:pPr>
-      <w:bookmarkStart w:id="13" w:name="_Toc726496"/>
-      <w:r>
-        <w:rPr>
-          <w:lang w:eastAsia="en-US"/>
-        </w:rPr>
-        <w:t>Web</w:t>
-      </w:r>
-      <w:bookmarkEnd w:id="13"/>
-    </w:p>
-    <w:p>
-      <w:pPr>
-        <w:rPr>
-          <w:lang w:eastAsia="en-US"/>
-        </w:rPr>
-      </w:pPr>
-    </w:p>
-    <w:p>
-      <w:pPr>
-        <w:pStyle w:val="cabealho2"/>
-        <w:rPr>
-          <w:lang w:eastAsia="en-US"/>
-        </w:rPr>
-      </w:pPr>
-      <w:bookmarkStart w:id="14" w:name="_Toc726497"/>
+      <w:bookmarkStart w:id="14" w:name="_Toc3470425"/>
       <w:r>
         <w:rPr>
           <w:lang w:eastAsia="en-US"/>
@@ -8522,6 +8660,89 @@
     <w:p>
       <w:pPr>
         <w:rPr>
+          <w:lang w:eastAsia="en-US"/>
+        </w:rPr>
+      </w:pPr>
+      <w:r>
+        <w:rPr>
+          <w:lang w:eastAsia="en-US"/>
+        </w:rPr>
+        <w:br w:type="page"/>
+      </w:r>
+    </w:p>
+    <w:p>
+      <w:pPr>
+        <w:pStyle w:val="cabealho1"/>
+        <w:rPr>
+          <w:lang w:eastAsia="en-US"/>
+        </w:rPr>
+      </w:pPr>
+      <w:bookmarkStart w:id="15" w:name="_Toc3470426"/>
+      <w:r>
+        <w:rPr>
+          <w:lang w:eastAsia="en-US"/>
+        </w:rPr>
+        <w:lastRenderedPageBreak/>
+        <w:t>Protótipos</w:t>
+      </w:r>
+      <w:bookmarkEnd w:id="15"/>
+    </w:p>
+    <w:p>
+      <w:pPr>
+        <w:rPr>
+          <w:lang w:eastAsia="en-US"/>
+        </w:rPr>
+      </w:pPr>
+    </w:p>
+    <w:p>
+      <w:pPr>
+        <w:pStyle w:val="cabealho2"/>
+        <w:rPr>
+          <w:lang w:eastAsia="en-US"/>
+        </w:rPr>
+      </w:pPr>
+      <w:bookmarkStart w:id="16" w:name="_Toc3470427"/>
+      <w:r>
+        <w:rPr>
+          <w:lang w:eastAsia="en-US"/>
+        </w:rPr>
+        <w:t>Web</w:t>
+      </w:r>
+      <w:bookmarkEnd w:id="16"/>
+    </w:p>
+    <w:p>
+      <w:pPr>
+        <w:rPr>
+          <w:lang w:eastAsia="en-US"/>
+        </w:rPr>
+      </w:pPr>
+    </w:p>
+    <w:p>
+      <w:pPr>
+        <w:pStyle w:val="cabealho2"/>
+        <w:rPr>
+          <w:lang w:eastAsia="en-US"/>
+        </w:rPr>
+      </w:pPr>
+      <w:bookmarkStart w:id="17" w:name="_Toc3470428"/>
+      <w:r>
+        <w:rPr>
+          <w:lang w:eastAsia="en-US"/>
+        </w:rPr>
+        <w:t>Mobile</w:t>
+      </w:r>
+      <w:bookmarkEnd w:id="17"/>
+    </w:p>
+    <w:p>
+      <w:pPr>
+        <w:rPr>
+          <w:lang w:eastAsia="en-US"/>
+        </w:rPr>
+      </w:pPr>
+    </w:p>
+    <w:p>
+      <w:pPr>
+        <w:rPr>
           <w:rFonts w:eastAsiaTheme="minorHAnsi"/>
           <w:color w:val="FFFFFF" w:themeColor="background1"/>
           <w:sz w:val="22"/>
@@ -8536,85 +8757,85 @@
       <w:pPr>
         <w:pStyle w:val="cabealho1"/>
       </w:pPr>
-      <w:bookmarkStart w:id="15" w:name="_Toc726498"/>
+      <w:bookmarkStart w:id="18" w:name="_Toc3470429"/>
       <w:r>
         <w:lastRenderedPageBreak/>
         <w:t>Front-End</w:t>
-      </w:r>
-      <w:bookmarkEnd w:id="15"/>
-    </w:p>
-    <w:p/>
-    <w:p>
-      <w:r>
-        <w:br w:type="page"/>
-      </w:r>
-    </w:p>
-    <w:p>
-      <w:pPr>
-        <w:pStyle w:val="cabealho1"/>
-      </w:pPr>
-      <w:bookmarkStart w:id="16" w:name="_Toc726499"/>
-      <w:r>
-        <w:lastRenderedPageBreak/>
-        <w:t>Mobile</w:t>
-      </w:r>
-      <w:bookmarkEnd w:id="16"/>
-    </w:p>
-    <w:p/>
-    <w:p>
-      <w:r>
-        <w:br w:type="page"/>
-      </w:r>
-    </w:p>
-    <w:p>
-      <w:pPr>
-        <w:pStyle w:val="cabealho1"/>
-      </w:pPr>
-      <w:bookmarkStart w:id="17" w:name="_Toc726500"/>
-      <w:r>
-        <w:lastRenderedPageBreak/>
-        <w:t>Arquitetura do Projeto</w:t>
-      </w:r>
-      <w:bookmarkEnd w:id="17"/>
-    </w:p>
-    <w:p/>
-    <w:p>
-      <w:r>
-        <w:br w:type="page"/>
-      </w:r>
-    </w:p>
-    <w:p>
-      <w:pPr>
-        <w:pStyle w:val="cabealho1"/>
-      </w:pPr>
-      <w:bookmarkStart w:id="18" w:name="_Toc726501"/>
-      <w:r>
-        <w:lastRenderedPageBreak/>
-        <w:t>Referências</w:t>
       </w:r>
       <w:bookmarkEnd w:id="18"/>
     </w:p>
     <w:p/>
     <w:p>
-      <w:pPr>
-        <w:pStyle w:val="cabealho2"/>
-      </w:pPr>
-      <w:bookmarkStart w:id="19" w:name="_Toc726502"/>
-      <w:r>
-        <w:t>Links</w:t>
+      <w:r>
+        <w:br w:type="page"/>
+      </w:r>
+    </w:p>
+    <w:p>
+      <w:pPr>
+        <w:pStyle w:val="cabealho1"/>
+      </w:pPr>
+      <w:bookmarkStart w:id="19" w:name="_Toc3470430"/>
+      <w:r>
+        <w:lastRenderedPageBreak/>
+        <w:t>Mobile</w:t>
       </w:r>
       <w:bookmarkEnd w:id="19"/>
     </w:p>
     <w:p/>
     <w:p>
+      <w:r>
+        <w:br w:type="page"/>
+      </w:r>
+    </w:p>
+    <w:p>
+      <w:pPr>
+        <w:pStyle w:val="cabealho1"/>
+      </w:pPr>
+      <w:bookmarkStart w:id="20" w:name="_Toc3470431"/>
+      <w:r>
+        <w:lastRenderedPageBreak/>
+        <w:t>Arquitetura do Projeto</w:t>
+      </w:r>
+      <w:bookmarkEnd w:id="20"/>
+    </w:p>
+    <w:p/>
+    <w:p>
+      <w:r>
+        <w:br w:type="page"/>
+      </w:r>
+    </w:p>
+    <w:p>
+      <w:pPr>
+        <w:pStyle w:val="cabealho1"/>
+      </w:pPr>
+      <w:bookmarkStart w:id="21" w:name="_Toc3470432"/>
+      <w:r>
+        <w:lastRenderedPageBreak/>
+        <w:t>Referências</w:t>
+      </w:r>
+      <w:bookmarkEnd w:id="21"/>
+    </w:p>
+    <w:p/>
+    <w:p>
       <w:pPr>
         <w:pStyle w:val="cabealho2"/>
       </w:pPr>
-      <w:bookmarkStart w:id="20" w:name="_Toc726503"/>
+      <w:bookmarkStart w:id="22" w:name="_Toc3470433"/>
+      <w:r>
+        <w:t>Links</w:t>
+      </w:r>
+      <w:bookmarkEnd w:id="22"/>
+    </w:p>
+    <w:p/>
+    <w:p>
+      <w:pPr>
+        <w:pStyle w:val="cabealho2"/>
+      </w:pPr>
+      <w:bookmarkStart w:id="23" w:name="_Toc3470434"/>
       <w:r>
         <w:t>Livros</w:t>
       </w:r>
-      <w:bookmarkEnd w:id="20"/>
+      <w:bookmarkEnd w:id="23"/>
     </w:p>
     <w:sectPr>
       <w:pgSz w:w="11907" w:h="16839" w:code="9"/>
@@ -8717,7 +8938,7 @@
       <w:rPr>
         <w:noProof/>
       </w:rPr>
-      <w:t>9</w:t>
+      <w:t>3</w:t>
     </w:r>
     <w:r>
       <w:rPr>
@@ -11056,6 +11277,7 @@
     <w:rsid w:val="004265B1"/>
     <w:rsid w:val="00571EE0"/>
     <w:rsid w:val="00604934"/>
+    <w:rsid w:val="007C008B"/>
     <w:rsid w:val="00973EE1"/>
     <w:rsid w:val="00C31A01"/>
     <w:rsid w:val="00D72FD3"/>
@@ -11779,7 +12001,7 @@
 </file>
 
 <file path=customXml/itemProps3.xml><?xml version="1.0" encoding="utf-8"?>
-<ds:datastoreItem xmlns:ds="http://schemas.openxmlformats.org/officeDocument/2006/customXml" ds:itemID="{A3DC3D5B-9637-47E3-8E1E-4FF71B7F8887}">
+<ds:datastoreItem xmlns:ds="http://schemas.openxmlformats.org/officeDocument/2006/customXml" ds:itemID="{0F1FE789-72E1-4D92-A5F9-45DC0F84CBE8}">
   <ds:schemaRefs>
     <ds:schemaRef ds:uri="http://schemas.openxmlformats.org/officeDocument/2006/bibliography"/>
   </ds:schemaRefs>

</xml_diff>